<commit_message>
mid bug fixes and troubleshooting
See notes in wrapper.c and word docx
</commit_message>
<xml_diff>
--- a/doc/SCA Wrapper Installation.docx
+++ b/doc/SCA Wrapper Installation.docx
@@ -47,8 +47,6 @@
       <w:r>
         <w:t>November</w:t>
       </w:r>
-      <w:bookmarkStart w:id="0" w:name="_GoBack"/>
-      <w:bookmarkEnd w:id="0"/>
       <w:r>
         <w:t xml:space="preserve"> 201</w:t>
       </w:r>
@@ -337,7 +335,53 @@
     </w:p>
     <w:p>
       <w:r>
-        <w:t>The fortify.ini file should be placed in the directory where the build occurs. You will have to do a few changes to its configuration:</w:t>
+        <w:t>The fortify.ini file should be placed in the directory where the build occurs.</w:t>
+      </w:r>
+      <w:r>
+        <w:t xml:space="preserve"> Alternatively, you can place it in either of these locations:</w:t>
+      </w:r>
+    </w:p>
+    <w:p>
+      <w:pPr>
+        <w:pStyle w:val="ListParagraph"/>
+        <w:numPr>
+          <w:ilvl w:val="0"/>
+          <w:numId w:val="5"/>
+        </w:numPr>
+      </w:pPr>
+      <w:r>
+        <w:t>/</w:t>
+      </w:r>
+      <w:r>
+        <w:t>fortify</w:t>
+      </w:r>
+      <w:r>
+        <w:t>/fortify.ini</w:t>
+      </w:r>
+    </w:p>
+    <w:p>
+      <w:pPr>
+        <w:pStyle w:val="ListParagraph"/>
+        <w:numPr>
+          <w:ilvl w:val="0"/>
+          <w:numId w:val="5"/>
+        </w:numPr>
+      </w:pPr>
+      <w:r>
+        <w:t>/</w:t>
+      </w:r>
+      <w:proofErr w:type="spellStart"/>
+      <w:r>
+        <w:t>usr</w:t>
+      </w:r>
+      <w:proofErr w:type="spellEnd"/>
+      <w:r>
+        <w:t>/fortify.ini</w:t>
+      </w:r>
+    </w:p>
+    <w:p>
+      <w:r>
+        <w:t>You will have to do a few changes to its configuration:</w:t>
       </w:r>
     </w:p>
     <w:p>
@@ -546,6 +590,13 @@
       </w:r>
     </w:p>
     <w:p>
+      <w:pPr>
+        <w:pStyle w:val="ListParagraph"/>
+        <w:numPr>
+          <w:ilvl w:val="0"/>
+          <w:numId w:val="6"/>
+        </w:numPr>
+      </w:pPr>
       <w:r>
         <w:t>The SCA Wrapper application only handles SCA trans</w:t>
       </w:r>
@@ -555,9 +606,47 @@
     </w:p>
     <w:p>
       <w:pPr>
+        <w:pStyle w:val="ListParagraph"/>
+        <w:numPr>
+          <w:ilvl w:val="0"/>
+          <w:numId w:val="6"/>
+        </w:numPr>
+      </w:pPr>
+      <w:r>
+        <w:t>Unsure if multi-effort fortify.ini reading works correctly</w:t>
+      </w:r>
+    </w:p>
+    <w:p>
+      <w:pPr>
+        <w:pStyle w:val="ListParagraph"/>
+        <w:numPr>
+          <w:ilvl w:val="0"/>
+          <w:numId w:val="6"/>
+        </w:numPr>
+      </w:pPr>
+      <w:r>
+        <w:t>Currently not checking for other INI errors (parse [</w:t>
+      </w:r>
+      <w:proofErr w:type="spellStart"/>
+      <w:r>
+        <w:t>loc</w:t>
+      </w:r>
+      <w:proofErr w:type="spellEnd"/>
+      <w:r>
+        <w:t>], memory [2]</w:t>
+      </w:r>
+      <w:bookmarkStart w:id="0" w:name="_GoBack"/>
+      <w:bookmarkEnd w:id="0"/>
+      <w:r>
+        <w:t>)</w:t>
+      </w:r>
+    </w:p>
+    <w:p>
+      <w:pPr>
         <w:pStyle w:val="Heading1"/>
       </w:pPr>
       <w:r>
+        <w:lastRenderedPageBreak/>
         <w:t>Updates</w:t>
       </w:r>
     </w:p>
@@ -584,7 +673,6 @@
     </w:p>
     <w:p>
       <w:r>
-        <w:lastRenderedPageBreak/>
         <w:t>1.2</w:t>
       </w:r>
       <w:r>
@@ -592,19 +680,22 @@
         <w:t>Added multiple location attempts for fortify.ini. (Hopefully) made paths work for Windows and Linux.</w:t>
       </w:r>
     </w:p>
+    <w:p>
+      <w:r>
+        <w:t>1.3</w:t>
+      </w:r>
+      <w:r>
+        <w:tab/>
+        <w:t>Minor bug fix</w:t>
+      </w:r>
+    </w:p>
     <w:p/>
     <w:p>
       <w:pPr>
         <w:pStyle w:val="Heading1"/>
       </w:pPr>
       <w:r>
-        <w:t>HP</w:t>
-      </w:r>
-      <w:r>
-        <w:t>E</w:t>
-      </w:r>
-      <w:r>
-        <w:t xml:space="preserve"> Fortify Contact</w:t>
+        <w:t>Fortify Contact</w:t>
       </w:r>
     </w:p>
     <w:p>
@@ -620,7 +711,7 @@
         <w:pStyle w:val="NoSpacing"/>
       </w:pPr>
       <w:r>
-        <w:t>HP Fortify Solution Architect, South Central</w:t>
+        <w:t>Fortify Solution Architect</w:t>
       </w:r>
     </w:p>
     <w:p>
@@ -1119,6 +1210,230 @@
     </w:lvl>
   </w:abstractNum>
   <w:abstractNum w:abstractNumId="3" w15:restartNumberingAfterBreak="0">
+    <w:nsid w:val="4368295E"/>
+    <w:multiLevelType w:val="hybridMultilevel"/>
+    <w:tmpl w:val="5770BE36"/>
+    <w:lvl w:ilvl="0" w:tplc="B4F81CBE">
+      <w:numFmt w:val="bullet"/>
+      <w:lvlText w:val="-"/>
+      <w:lvlJc w:val="left"/>
+      <w:pPr>
+        <w:ind w:left="720" w:hanging="360"/>
+      </w:pPr>
+      <w:rPr>
+        <w:rFonts w:ascii="Calibri" w:eastAsiaTheme="minorHAnsi" w:hAnsi="Calibri" w:cs="Calibri" w:hint="default"/>
+      </w:rPr>
+    </w:lvl>
+    <w:lvl w:ilvl="1" w:tplc="04090003" w:tentative="1">
+      <w:start w:val="1"/>
+      <w:numFmt w:val="bullet"/>
+      <w:lvlText w:val="o"/>
+      <w:lvlJc w:val="left"/>
+      <w:pPr>
+        <w:ind w:left="1440" w:hanging="360"/>
+      </w:pPr>
+      <w:rPr>
+        <w:rFonts w:ascii="Courier New" w:hAnsi="Courier New" w:cs="Courier New" w:hint="default"/>
+      </w:rPr>
+    </w:lvl>
+    <w:lvl w:ilvl="2" w:tplc="04090005" w:tentative="1">
+      <w:start w:val="1"/>
+      <w:numFmt w:val="bullet"/>
+      <w:lvlText w:val=""/>
+      <w:lvlJc w:val="left"/>
+      <w:pPr>
+        <w:ind w:left="2160" w:hanging="360"/>
+      </w:pPr>
+      <w:rPr>
+        <w:rFonts w:ascii="Wingdings" w:hAnsi="Wingdings" w:hint="default"/>
+      </w:rPr>
+    </w:lvl>
+    <w:lvl w:ilvl="3" w:tplc="04090001" w:tentative="1">
+      <w:start w:val="1"/>
+      <w:numFmt w:val="bullet"/>
+      <w:lvlText w:val=""/>
+      <w:lvlJc w:val="left"/>
+      <w:pPr>
+        <w:ind w:left="2880" w:hanging="360"/>
+      </w:pPr>
+      <w:rPr>
+        <w:rFonts w:ascii="Symbol" w:hAnsi="Symbol" w:hint="default"/>
+      </w:rPr>
+    </w:lvl>
+    <w:lvl w:ilvl="4" w:tplc="04090003" w:tentative="1">
+      <w:start w:val="1"/>
+      <w:numFmt w:val="bullet"/>
+      <w:lvlText w:val="o"/>
+      <w:lvlJc w:val="left"/>
+      <w:pPr>
+        <w:ind w:left="3600" w:hanging="360"/>
+      </w:pPr>
+      <w:rPr>
+        <w:rFonts w:ascii="Courier New" w:hAnsi="Courier New" w:cs="Courier New" w:hint="default"/>
+      </w:rPr>
+    </w:lvl>
+    <w:lvl w:ilvl="5" w:tplc="04090005" w:tentative="1">
+      <w:start w:val="1"/>
+      <w:numFmt w:val="bullet"/>
+      <w:lvlText w:val=""/>
+      <w:lvlJc w:val="left"/>
+      <w:pPr>
+        <w:ind w:left="4320" w:hanging="360"/>
+      </w:pPr>
+      <w:rPr>
+        <w:rFonts w:ascii="Wingdings" w:hAnsi="Wingdings" w:hint="default"/>
+      </w:rPr>
+    </w:lvl>
+    <w:lvl w:ilvl="6" w:tplc="04090001" w:tentative="1">
+      <w:start w:val="1"/>
+      <w:numFmt w:val="bullet"/>
+      <w:lvlText w:val=""/>
+      <w:lvlJc w:val="left"/>
+      <w:pPr>
+        <w:ind w:left="5040" w:hanging="360"/>
+      </w:pPr>
+      <w:rPr>
+        <w:rFonts w:ascii="Symbol" w:hAnsi="Symbol" w:hint="default"/>
+      </w:rPr>
+    </w:lvl>
+    <w:lvl w:ilvl="7" w:tplc="04090003" w:tentative="1">
+      <w:start w:val="1"/>
+      <w:numFmt w:val="bullet"/>
+      <w:lvlText w:val="o"/>
+      <w:lvlJc w:val="left"/>
+      <w:pPr>
+        <w:ind w:left="5760" w:hanging="360"/>
+      </w:pPr>
+      <w:rPr>
+        <w:rFonts w:ascii="Courier New" w:hAnsi="Courier New" w:cs="Courier New" w:hint="default"/>
+      </w:rPr>
+    </w:lvl>
+    <w:lvl w:ilvl="8" w:tplc="04090005" w:tentative="1">
+      <w:start w:val="1"/>
+      <w:numFmt w:val="bullet"/>
+      <w:lvlText w:val=""/>
+      <w:lvlJc w:val="left"/>
+      <w:pPr>
+        <w:ind w:left="6480" w:hanging="360"/>
+      </w:pPr>
+      <w:rPr>
+        <w:rFonts w:ascii="Wingdings" w:hAnsi="Wingdings" w:hint="default"/>
+      </w:rPr>
+    </w:lvl>
+  </w:abstractNum>
+  <w:abstractNum w:abstractNumId="4" w15:restartNumberingAfterBreak="0">
+    <w:nsid w:val="448D1250"/>
+    <w:multiLevelType w:val="hybridMultilevel"/>
+    <w:tmpl w:val="10FAC75E"/>
+    <w:lvl w:ilvl="0" w:tplc="B4F81CBE">
+      <w:numFmt w:val="bullet"/>
+      <w:lvlText w:val="-"/>
+      <w:lvlJc w:val="left"/>
+      <w:pPr>
+        <w:ind w:left="720" w:hanging="360"/>
+      </w:pPr>
+      <w:rPr>
+        <w:rFonts w:ascii="Calibri" w:eastAsiaTheme="minorHAnsi" w:hAnsi="Calibri" w:cs="Calibri" w:hint="default"/>
+      </w:rPr>
+    </w:lvl>
+    <w:lvl w:ilvl="1" w:tplc="04090003" w:tentative="1">
+      <w:start w:val="1"/>
+      <w:numFmt w:val="bullet"/>
+      <w:lvlText w:val="o"/>
+      <w:lvlJc w:val="left"/>
+      <w:pPr>
+        <w:ind w:left="1440" w:hanging="360"/>
+      </w:pPr>
+      <w:rPr>
+        <w:rFonts w:ascii="Courier New" w:hAnsi="Courier New" w:cs="Courier New" w:hint="default"/>
+      </w:rPr>
+    </w:lvl>
+    <w:lvl w:ilvl="2" w:tplc="04090005" w:tentative="1">
+      <w:start w:val="1"/>
+      <w:numFmt w:val="bullet"/>
+      <w:lvlText w:val=""/>
+      <w:lvlJc w:val="left"/>
+      <w:pPr>
+        <w:ind w:left="2160" w:hanging="360"/>
+      </w:pPr>
+      <w:rPr>
+        <w:rFonts w:ascii="Wingdings" w:hAnsi="Wingdings" w:hint="default"/>
+      </w:rPr>
+    </w:lvl>
+    <w:lvl w:ilvl="3" w:tplc="04090001" w:tentative="1">
+      <w:start w:val="1"/>
+      <w:numFmt w:val="bullet"/>
+      <w:lvlText w:val=""/>
+      <w:lvlJc w:val="left"/>
+      <w:pPr>
+        <w:ind w:left="2880" w:hanging="360"/>
+      </w:pPr>
+      <w:rPr>
+        <w:rFonts w:ascii="Symbol" w:hAnsi="Symbol" w:hint="default"/>
+      </w:rPr>
+    </w:lvl>
+    <w:lvl w:ilvl="4" w:tplc="04090003" w:tentative="1">
+      <w:start w:val="1"/>
+      <w:numFmt w:val="bullet"/>
+      <w:lvlText w:val="o"/>
+      <w:lvlJc w:val="left"/>
+      <w:pPr>
+        <w:ind w:left="3600" w:hanging="360"/>
+      </w:pPr>
+      <w:rPr>
+        <w:rFonts w:ascii="Courier New" w:hAnsi="Courier New" w:cs="Courier New" w:hint="default"/>
+      </w:rPr>
+    </w:lvl>
+    <w:lvl w:ilvl="5" w:tplc="04090005" w:tentative="1">
+      <w:start w:val="1"/>
+      <w:numFmt w:val="bullet"/>
+      <w:lvlText w:val=""/>
+      <w:lvlJc w:val="left"/>
+      <w:pPr>
+        <w:ind w:left="4320" w:hanging="360"/>
+      </w:pPr>
+      <w:rPr>
+        <w:rFonts w:ascii="Wingdings" w:hAnsi="Wingdings" w:hint="default"/>
+      </w:rPr>
+    </w:lvl>
+    <w:lvl w:ilvl="6" w:tplc="04090001" w:tentative="1">
+      <w:start w:val="1"/>
+      <w:numFmt w:val="bullet"/>
+      <w:lvlText w:val=""/>
+      <w:lvlJc w:val="left"/>
+      <w:pPr>
+        <w:ind w:left="5040" w:hanging="360"/>
+      </w:pPr>
+      <w:rPr>
+        <w:rFonts w:ascii="Symbol" w:hAnsi="Symbol" w:hint="default"/>
+      </w:rPr>
+    </w:lvl>
+    <w:lvl w:ilvl="7" w:tplc="04090003" w:tentative="1">
+      <w:start w:val="1"/>
+      <w:numFmt w:val="bullet"/>
+      <w:lvlText w:val="o"/>
+      <w:lvlJc w:val="left"/>
+      <w:pPr>
+        <w:ind w:left="5760" w:hanging="360"/>
+      </w:pPr>
+      <w:rPr>
+        <w:rFonts w:ascii="Courier New" w:hAnsi="Courier New" w:cs="Courier New" w:hint="default"/>
+      </w:rPr>
+    </w:lvl>
+    <w:lvl w:ilvl="8" w:tplc="04090005" w:tentative="1">
+      <w:start w:val="1"/>
+      <w:numFmt w:val="bullet"/>
+      <w:lvlText w:val=""/>
+      <w:lvlJc w:val="left"/>
+      <w:pPr>
+        <w:ind w:left="6480" w:hanging="360"/>
+      </w:pPr>
+      <w:rPr>
+        <w:rFonts w:ascii="Wingdings" w:hAnsi="Wingdings" w:hint="default"/>
+      </w:rPr>
+    </w:lvl>
+  </w:abstractNum>
+  <w:abstractNum w:abstractNumId="5" w15:restartNumberingAfterBreak="0">
     <w:nsid w:val="4E0F5B20"/>
     <w:multiLevelType w:val="hybridMultilevel"/>
     <w:tmpl w:val="74B6F266"/>
@@ -1211,13 +1526,19 @@
     <w:abstractNumId w:val="0"/>
   </w:num>
   <w:num w:numId="2">
-    <w:abstractNumId w:val="3"/>
+    <w:abstractNumId w:val="5"/>
   </w:num>
   <w:num w:numId="3">
     <w:abstractNumId w:val="1"/>
   </w:num>
   <w:num w:numId="4">
     <w:abstractNumId w:val="2"/>
+  </w:num>
+  <w:num w:numId="5">
+    <w:abstractNumId w:val="4"/>
+  </w:num>
+  <w:num w:numId="6">
+    <w:abstractNumId w:val="3"/>
   </w:num>
 </w:numbering>
 </file>

</xml_diff>